<commit_message>
adding editing guidelines, finished first big edit on a periodical
</commit_message>
<xml_diff>
--- a/notes/guidelines.docx
+++ b/notes/guidelines.docx
@@ -83,8 +83,6 @@
       <w:r>
         <w:t>Author (if possible)</w:t>
       </w:r>
-      <w:bookmarkStart w:id="0" w:name="_GoBack"/>
-      <w:bookmarkEnd w:id="0"/>
     </w:p>
     <w:p>
       <w:pPr>
@@ -387,6 +385,17 @@
       <w:r>
         <w:br w:type="page"/>
       </w:r>
+    </w:p>
+    <w:p>
+      <w:pPr>
+        <w:sectPr>
+          <w:type w:val="continuous"/>
+          <w:pgSz w:w="12240" w:h="15840"/>
+          <w:pgMar w:top="1440" w:right="1440" w:bottom="1440" w:left="1440" w:header="720" w:footer="720" w:gutter="0"/>
+          <w:cols w:space="720"/>
+          <w:docGrid w:linePitch="360"/>
+        </w:sectPr>
+      </w:pPr>
     </w:p>
     <w:p>
       <w:r>
@@ -524,6 +533,11 @@
       </w:r>
     </w:p>
     <w:p>
+      <w:pPr>
+        <w:rPr>
+          <w:rStyle w:val="Hyperlink"/>
+        </w:rPr>
+      </w:pPr>
       <w:hyperlink r:id="rId8" w:history="1">
         <w:r>
           <w:rPr>
@@ -533,11 +547,362 @@
         </w:r>
       </w:hyperlink>
     </w:p>
+    <w:p>
+      <w:pPr>
+        <w:rPr>
+          <w:rStyle w:val="Hyperlink"/>
+        </w:rPr>
+        <w:sectPr>
+          <w:type w:val="continuous"/>
+          <w:pgSz w:w="12240" w:h="15840"/>
+          <w:pgMar w:top="1440" w:right="1440" w:bottom="1440" w:left="1440" w:header="720" w:footer="720" w:gutter="0"/>
+          <w:cols w:num="2" w:space="720"/>
+          <w:docGrid w:linePitch="360"/>
+        </w:sectPr>
+      </w:pPr>
+    </w:p>
+    <w:p>
+      <w:pPr>
+        <w:rPr>
+          <w:rStyle w:val="Hyperlink"/>
+        </w:rPr>
+      </w:pPr>
+    </w:p>
+    <w:p>
+      <w:pPr>
+        <w:rPr>
+          <w:rStyle w:val="Hyperlink"/>
+        </w:rPr>
+      </w:pPr>
+    </w:p>
+    <w:p>
+      <w:pPr>
+        <w:rPr>
+          <w:rStyle w:val="Hyperlink"/>
+        </w:rPr>
+      </w:pPr>
+    </w:p>
+    <w:p>
+      <w:pPr>
+        <w:rPr>
+          <w:rStyle w:val="Hyperlink"/>
+        </w:rPr>
+      </w:pPr>
+    </w:p>
+    <w:p>
+      <w:pPr>
+        <w:rPr>
+          <w:rStyle w:val="Hyperlink"/>
+        </w:rPr>
+      </w:pPr>
+    </w:p>
+    <w:p>
+      <w:pPr>
+        <w:rPr>
+          <w:rStyle w:val="Hyperlink"/>
+        </w:rPr>
+      </w:pPr>
+    </w:p>
+    <w:p>
+      <w:pPr>
+        <w:rPr>
+          <w:rStyle w:val="Hyperlink"/>
+        </w:rPr>
+      </w:pPr>
+    </w:p>
+    <w:p>
+      <w:pPr>
+        <w:rPr>
+          <w:rStyle w:val="Hyperlink"/>
+        </w:rPr>
+      </w:pPr>
+    </w:p>
+    <w:p>
+      <w:pPr>
+        <w:rPr>
+          <w:rStyle w:val="Hyperlink"/>
+        </w:rPr>
+      </w:pPr>
+    </w:p>
+    <w:p>
+      <w:pPr>
+        <w:pStyle w:val="Heading1"/>
+        <w:rPr>
+          <w:rStyle w:val="Hyperlink"/>
+          <w:color w:val="auto"/>
+          <w:u w:val="none"/>
+        </w:rPr>
+      </w:pPr>
+      <w:r>
+        <w:rPr>
+          <w:rStyle w:val="Hyperlink"/>
+          <w:color w:val="auto"/>
+          <w:u w:val="none"/>
+        </w:rPr>
+        <w:lastRenderedPageBreak/>
+        <w:t>Copyright</w:t>
+      </w:r>
+      <w:r>
+        <w:rPr>
+          <w:rStyle w:val="Hyperlink"/>
+          <w:color w:val="auto"/>
+          <w:u w:val="none"/>
+        </w:rPr>
+        <w:br/>
+      </w:r>
+    </w:p>
+    <w:p>
+      <w:hyperlink r:id="rId9" w:history="1">
+        <w:r>
+          <w:rPr>
+            <w:rStyle w:val="Hyperlink"/>
+          </w:rPr>
+          <w:t>https://www.copyrightaid.co.uk/forum/viewtopic.php?t=1431</w:t>
+        </w:r>
+      </w:hyperlink>
+    </w:p>
+    <w:p>
+      <w:hyperlink r:id="rId10" w:history="1">
+        <w:r>
+          <w:rPr>
+            <w:rStyle w:val="Hyperlink"/>
+          </w:rPr>
+          <w:t>https://copyright.cornell.edu/publicdomain</w:t>
+        </w:r>
+      </w:hyperlink>
+    </w:p>
+    <w:p/>
+    <w:p>
+      <w:r>
+        <w:t>According to Copyright Aid, I am within my rights to make full transcriptions of texts (including electronically, with my own edits) that are out of copyright. Gale and other resources own the rights to the scans and photographs (much as they own the physical rights to the newspapers themselves) and own the images. For this reason, I cannot republish the images (oops) but I can republish the texts I derive from those images (hooray). Of course, I will need to cite where those texts came from (just like when I visit a library and photograph things there), but I don’t need to worry about them asking me to remove my texts, as they cannot legally own the copyright to something that old that they didn’</w:t>
+      </w:r>
+      <w:r>
+        <w:t>t purchase and renew rights</w:t>
+      </w:r>
+      <w:r>
+        <w:t xml:space="preserve"> to.</w:t>
+      </w:r>
+    </w:p>
+    <w:p/>
+    <w:p>
+      <w:pPr>
+        <w:pStyle w:val="Heading1"/>
+      </w:pPr>
+      <w:r>
+        <w:t>Editorial Notes</w:t>
+      </w:r>
+    </w:p>
+    <w:p/>
+    <w:p>
+      <w:r>
+        <w:t xml:space="preserve">Using ABBYY </w:t>
+      </w:r>
+      <w:proofErr w:type="spellStart"/>
+      <w:r>
+        <w:t>Finereader</w:t>
+      </w:r>
+      <w:proofErr w:type="spellEnd"/>
+      <w:r>
+        <w:t xml:space="preserve"> (FIGURE OUT WHICH VERSION) to create transcriptions of texts. There are a few issues with ABBYY that I need to either address or work around</w:t>
+      </w:r>
+    </w:p>
+    <w:p>
+      <w:pPr>
+        <w:pStyle w:val="ListParagraph"/>
+        <w:numPr>
+          <w:ilvl w:val="0"/>
+          <w:numId w:val="4"/>
+        </w:numPr>
+      </w:pPr>
+      <w:r>
+        <w:t xml:space="preserve">Two column items sometimes are read the way a human would read them: left column and then right column. Other times, </w:t>
+      </w:r>
+      <w:r>
+        <w:rPr>
+          <w:b/>
+        </w:rPr>
+        <w:t>columns are read from left to right as a human would read a one-column text</w:t>
+      </w:r>
+      <w:r>
+        <w:t>. This can happen in the same text, sort of an every-other-page deal</w:t>
+      </w:r>
+      <w:r>
+        <w:t>. Fixing it consumes time, so this problem needs some attention.</w:t>
+      </w:r>
+    </w:p>
+    <w:p>
+      <w:pPr>
+        <w:pStyle w:val="ListParagraph"/>
+        <w:numPr>
+          <w:ilvl w:val="0"/>
+          <w:numId w:val="4"/>
+        </w:numPr>
+      </w:pPr>
+      <w:r>
+        <w:t>Typographic l</w:t>
+      </w:r>
+      <w:r>
+        <w:t>o</w:t>
+      </w:r>
+      <w:r>
+        <w:t xml:space="preserve">ng </w:t>
+      </w:r>
+      <w:proofErr w:type="spellStart"/>
+      <w:r>
+        <w:t>em</w:t>
+      </w:r>
+      <w:proofErr w:type="spellEnd"/>
+      <w:r>
+        <w:t xml:space="preserve"> dashes are</w:t>
+      </w:r>
+      <w:r>
+        <w:t xml:space="preserve"> longer than modern </w:t>
+      </w:r>
+      <w:proofErr w:type="spellStart"/>
+      <w:r>
+        <w:t>em</w:t>
+      </w:r>
+      <w:proofErr w:type="spellEnd"/>
+      <w:r>
+        <w:t xml:space="preserve"> dashes. For this reason, </w:t>
+      </w:r>
+      <w:r>
+        <w:rPr>
+          <w:b/>
+        </w:rPr>
+        <w:t xml:space="preserve">long </w:t>
+      </w:r>
+      <w:proofErr w:type="spellStart"/>
+      <w:r>
+        <w:rPr>
+          <w:b/>
+        </w:rPr>
+        <w:t>em</w:t>
+      </w:r>
+      <w:proofErr w:type="spellEnd"/>
+      <w:r>
+        <w:rPr>
+          <w:b/>
+        </w:rPr>
+        <w:t xml:space="preserve"> dashes </w:t>
+      </w:r>
+      <w:r>
+        <w:rPr>
+          <w:b/>
+        </w:rPr>
+        <w:t>must be replaced with</w:t>
+      </w:r>
+      <w:r>
+        <w:rPr>
+          <w:b/>
+        </w:rPr>
+        <w:t xml:space="preserve"> two modern </w:t>
+      </w:r>
+      <w:proofErr w:type="spellStart"/>
+      <w:r>
+        <w:rPr>
+          <w:b/>
+        </w:rPr>
+        <w:t>em</w:t>
+      </w:r>
+      <w:proofErr w:type="spellEnd"/>
+      <w:r>
+        <w:rPr>
+          <w:b/>
+        </w:rPr>
+        <w:t xml:space="preserve"> dashes</w:t>
+      </w:r>
+      <w:r>
+        <w:t>.</w:t>
+      </w:r>
+      <w:r>
+        <w:t xml:space="preserve"> This should be consistent across texts, so that I can easily find and replace them should I find a better typogr</w:t>
+      </w:r>
+      <w:bookmarkStart w:id="0" w:name="_GoBack"/>
+      <w:bookmarkEnd w:id="0"/>
+      <w:r>
+        <w:t xml:space="preserve">aphical equivalent. </w:t>
+      </w:r>
+      <w:proofErr w:type="gramStart"/>
+      <w:r>
+        <w:t>For the purpose of</w:t>
+      </w:r>
+      <w:proofErr w:type="gramEnd"/>
+      <w:r>
+        <w:t xml:space="preserve"> initial editing work, I won’t do this.</w:t>
+      </w:r>
+    </w:p>
+    <w:p>
+      <w:pPr>
+        <w:pStyle w:val="ListParagraph"/>
+        <w:numPr>
+          <w:ilvl w:val="0"/>
+          <w:numId w:val="4"/>
+        </w:numPr>
+      </w:pPr>
+      <w:r>
+        <w:t xml:space="preserve">Quotation marks, question marks, and other </w:t>
+      </w:r>
+      <w:r>
+        <w:rPr>
+          <w:b/>
+        </w:rPr>
+        <w:t>punctuation should not be separated from letters with a space</w:t>
+      </w:r>
+      <w:r>
+        <w:t>. Typographically this was done to improve readability, but with computer text it is distracting</w:t>
+      </w:r>
+    </w:p>
+    <w:p>
+      <w:pPr>
+        <w:pStyle w:val="ListParagraph"/>
+        <w:numPr>
+          <w:ilvl w:val="0"/>
+          <w:numId w:val="4"/>
+        </w:numPr>
+      </w:pPr>
+      <w:r>
+        <w:rPr>
+          <w:b/>
+        </w:rPr>
+        <w:t>Capital letters</w:t>
+      </w:r>
+      <w:r>
+        <w:t>, especially ALL CAPS, can often be misread. Using Notepad ++ or another plain text editor with spell check features is helpful for catching these errors</w:t>
+      </w:r>
+    </w:p>
+    <w:p>
+      <w:pPr>
+        <w:pStyle w:val="ListParagraph"/>
+        <w:numPr>
+          <w:ilvl w:val="0"/>
+          <w:numId w:val="4"/>
+        </w:numPr>
+      </w:pPr>
+      <w:r>
+        <w:rPr>
+          <w:b/>
+        </w:rPr>
+        <w:t xml:space="preserve">Curly quotes </w:t>
+      </w:r>
+      <w:r>
+        <w:t>should be used. David Birnbaum is partially to blame for this, but also when I go tag quotations the Regex is a heck of a lot easier.</w:t>
+      </w:r>
+    </w:p>
+    <w:p/>
+    <w:p/>
+    <w:p/>
+    <w:p/>
+    <w:p/>
+    <w:p/>
+    <w:p/>
+    <w:p/>
+    <w:p/>
     <w:sectPr>
       <w:type w:val="continuous"/>
       <w:pgSz w:w="12240" w:h="15840"/>
       <w:pgMar w:top="1440" w:right="1440" w:bottom="1440" w:left="1440" w:header="720" w:footer="720" w:gutter="0"/>
-      <w:cols w:num="2" w:space="720"/>
+      <w:cols w:space="720"/>
       <w:docGrid w:linePitch="360"/>
     </w:sectPr>
   </w:body>
@@ -885,6 +1250,92 @@
       </w:rPr>
     </w:lvl>
   </w:abstractNum>
+  <w:abstractNum w:abstractNumId="3" w15:restartNumberingAfterBreak="0">
+    <w:nsid w:val="49550A83"/>
+    <w:multiLevelType w:val="hybridMultilevel"/>
+    <w:tmpl w:val="FA7E5AC2"/>
+    <w:lvl w:ilvl="0" w:tplc="0409000F">
+      <w:start w:val="1"/>
+      <w:numFmt w:val="decimal"/>
+      <w:lvlText w:val="%1."/>
+      <w:lvlJc w:val="left"/>
+      <w:pPr>
+        <w:ind w:left="720" w:hanging="360"/>
+      </w:pPr>
+    </w:lvl>
+    <w:lvl w:ilvl="1" w:tplc="04090019" w:tentative="1">
+      <w:start w:val="1"/>
+      <w:numFmt w:val="lowerLetter"/>
+      <w:lvlText w:val="%2."/>
+      <w:lvlJc w:val="left"/>
+      <w:pPr>
+        <w:ind w:left="1440" w:hanging="360"/>
+      </w:pPr>
+    </w:lvl>
+    <w:lvl w:ilvl="2" w:tplc="0409001B" w:tentative="1">
+      <w:start w:val="1"/>
+      <w:numFmt w:val="lowerRoman"/>
+      <w:lvlText w:val="%3."/>
+      <w:lvlJc w:val="right"/>
+      <w:pPr>
+        <w:ind w:left="2160" w:hanging="180"/>
+      </w:pPr>
+    </w:lvl>
+    <w:lvl w:ilvl="3" w:tplc="0409000F" w:tentative="1">
+      <w:start w:val="1"/>
+      <w:numFmt w:val="decimal"/>
+      <w:lvlText w:val="%4."/>
+      <w:lvlJc w:val="left"/>
+      <w:pPr>
+        <w:ind w:left="2880" w:hanging="360"/>
+      </w:pPr>
+    </w:lvl>
+    <w:lvl w:ilvl="4" w:tplc="04090019" w:tentative="1">
+      <w:start w:val="1"/>
+      <w:numFmt w:val="lowerLetter"/>
+      <w:lvlText w:val="%5."/>
+      <w:lvlJc w:val="left"/>
+      <w:pPr>
+        <w:ind w:left="3600" w:hanging="360"/>
+      </w:pPr>
+    </w:lvl>
+    <w:lvl w:ilvl="5" w:tplc="0409001B" w:tentative="1">
+      <w:start w:val="1"/>
+      <w:numFmt w:val="lowerRoman"/>
+      <w:lvlText w:val="%6."/>
+      <w:lvlJc w:val="right"/>
+      <w:pPr>
+        <w:ind w:left="4320" w:hanging="180"/>
+      </w:pPr>
+    </w:lvl>
+    <w:lvl w:ilvl="6" w:tplc="0409000F" w:tentative="1">
+      <w:start w:val="1"/>
+      <w:numFmt w:val="decimal"/>
+      <w:lvlText w:val="%7."/>
+      <w:lvlJc w:val="left"/>
+      <w:pPr>
+        <w:ind w:left="5040" w:hanging="360"/>
+      </w:pPr>
+    </w:lvl>
+    <w:lvl w:ilvl="7" w:tplc="04090019" w:tentative="1">
+      <w:start w:val="1"/>
+      <w:numFmt w:val="lowerLetter"/>
+      <w:lvlText w:val="%8."/>
+      <w:lvlJc w:val="left"/>
+      <w:pPr>
+        <w:ind w:left="5760" w:hanging="360"/>
+      </w:pPr>
+    </w:lvl>
+    <w:lvl w:ilvl="8" w:tplc="0409001B" w:tentative="1">
+      <w:start w:val="1"/>
+      <w:numFmt w:val="lowerRoman"/>
+      <w:lvlText w:val="%9."/>
+      <w:lvlJc w:val="right"/>
+      <w:pPr>
+        <w:ind w:left="6480" w:hanging="180"/>
+      </w:pPr>
+    </w:lvl>
+  </w:abstractNum>
   <w:num w:numId="1">
     <w:abstractNumId w:val="1"/>
   </w:num>
@@ -893,6 +1344,9 @@
   </w:num>
   <w:num w:numId="3">
     <w:abstractNumId w:val="2"/>
+  </w:num>
+  <w:num w:numId="4">
+    <w:abstractNumId w:val="3"/>
   </w:num>
 </w:numbering>
 </file>
@@ -1295,6 +1749,27 @@
     <w:name w:val="Normal"/>
     <w:qFormat/>
   </w:style>
+  <w:style w:type="paragraph" w:styleId="Heading1">
+    <w:name w:val="heading 1"/>
+    <w:basedOn w:val="Normal"/>
+    <w:next w:val="Normal"/>
+    <w:link w:val="Heading1Char"/>
+    <w:uiPriority w:val="9"/>
+    <w:qFormat/>
+    <w:rsid w:val="009D6769"/>
+    <w:pPr>
+      <w:keepNext/>
+      <w:keepLines/>
+      <w:spacing w:before="240" w:after="0"/>
+      <w:outlineLvl w:val="0"/>
+    </w:pPr>
+    <w:rPr>
+      <w:rFonts w:asciiTheme="majorHAnsi" w:eastAsiaTheme="majorEastAsia" w:hAnsiTheme="majorHAnsi" w:cstheme="majorBidi"/>
+      <w:color w:val="2F5496" w:themeColor="accent1" w:themeShade="BF"/>
+      <w:sz w:val="32"/>
+      <w:szCs w:val="32"/>
+    </w:rPr>
+  </w:style>
   <w:style w:type="character" w:default="1" w:styleId="DefaultParagraphFont">
     <w:name w:val="Default Paragraph Font"/>
     <w:uiPriority w:val="1"/>
@@ -1354,6 +1829,19 @@
     <w:rPr>
       <w:color w:val="808080"/>
       <w:shd w:val="clear" w:color="auto" w:fill="E6E6E6"/>
+    </w:rPr>
+  </w:style>
+  <w:style w:type="character" w:customStyle="1" w:styleId="Heading1Char">
+    <w:name w:val="Heading 1 Char"/>
+    <w:basedOn w:val="DefaultParagraphFont"/>
+    <w:link w:val="Heading1"/>
+    <w:uiPriority w:val="9"/>
+    <w:rsid w:val="009D6769"/>
+    <w:rPr>
+      <w:rFonts w:asciiTheme="majorHAnsi" w:eastAsiaTheme="majorEastAsia" w:hAnsiTheme="majorHAnsi" w:cstheme="majorBidi"/>
+      <w:color w:val="2F5496" w:themeColor="accent1" w:themeShade="BF"/>
+      <w:sz w:val="32"/>
+      <w:szCs w:val="32"/>
     </w:rPr>
   </w:style>
 </w:styles>

</xml_diff>